<commit_message>
amended  ul bullet points; working on new graphics
</commit_message>
<xml_diff>
--- a/Resource material/Technical instructions.docx
+++ b/Resource material/Technical instructions.docx
@@ -31,6 +31,9 @@
       <w:r>
         <w:t>Open photo in GIMP</w:t>
       </w:r>
+      <w:r>
+        <w:t xml:space="preserve"> (as jpg)</w:t>
+      </w:r>
     </w:p>
     <w:p>
       <w:pPr>
@@ -45,7 +48,10 @@
         <w:ind w:left="720"/>
       </w:pPr>
       <w:r>
-        <w:t>Filter tab -&gt; blur -&gt;gausian blur to smooth shaper</w:t>
+        <w:t>Filter tab -&gt; blur -&gt;gausian blur to smooth shape</w:t>
+      </w:r>
+      <w:r>
+        <w:t>ness</w:t>
       </w:r>
     </w:p>
     <w:p>
@@ -60,6 +66,9 @@
       <w:r>
         <w:t>Export png (from GIMP</w:t>
       </w:r>
+      <w:r>
+        <w:t>)</w:t>
+      </w:r>
     </w:p>
     <w:p>
       <w:r>
@@ -74,6 +83,9 @@
     <w:p>
       <w:r>
         <w:t>Path tab -&gt; trace bitmap</w:t>
+      </w:r>
+      <w:r>
+        <w:t>. This makes additional svg image on top of the png image. Move one to see which is which, delete the non-bitmap image.</w:t>
       </w:r>
     </w:p>
     <w:p/>

</xml_diff>